<commit_message>
read additional variables (#8)
</commit_message>
<xml_diff>
--- a/sormas-backend/src/test/resources/docgeneration/quarantine/Quarantine.docx
+++ b/sormas-backend/src/test/resources/docgeneration/quarantine/Quarantine.docx
@@ -72,7 +72,17 @@
           <w:sz w:val="21"/>
           <w:szCs w:val="21"/>
         </w:rPr>
-        <w:t>${case.person.lastName}, ${case.person.firstName}</w:t>
+        <w:t>$</w:t>
+      </w:r>
+      <w:r>
+        <w:rPr>
+          <w:rFonts w:ascii="DejaVu Sans" w:hAnsi="DejaVu Sans"/>
+          <w:b/>
+          <w:bCs/>
+          <w:sz w:val="21"/>
+          <w:szCs w:val="21"/>
+        </w:rPr>
+        <w:t>{case.person.lastName}, ${case.person.firstName}</w:t>
       </w:r>
     </w:p>
     <w:p>
@@ -114,15 +124,7 @@
           <w:sz w:val="21"/>
           <w:szCs w:val="21"/>
         </w:rPr>
-        <w:t>${case.person.birthDateDD}.${case.person.birthDateMM}.</w:t>
-      </w:r>
-      <w:r>
-        <w:rPr>
-          <w:rFonts w:ascii="DejaVu Sans" w:hAnsi="DejaVu Sans"/>
-          <w:sz w:val="21"/>
-          <w:szCs w:val="21"/>
-        </w:rPr>
-        <w:t>${case.person.birthDateYYYY}</w:t>
+        <w:t>${case.person.birthDateDD}.${case.person.birthDateMM}.${case.person.birthDateYYYY}</w:t>
       </w:r>
     </w:p>
     <w:p>
@@ -226,63 +228,152 @@
           <w:sz w:val="21"/>
           <w:szCs w:val="21"/>
         </w:rPr>
-        <w:t>Tel</w:t>
-      </w:r>
-      <w:r>
-        <w:rPr>
-          <w:rFonts w:ascii="DejaVu Sans" w:hAnsi="DejaVu Sans"/>
-          <w:sz w:val="21"/>
-          <w:szCs w:val="21"/>
-        </w:rPr>
-        <w:t>efon:</w:t>
-      </w:r>
-      <w:r>
-        <w:rPr>
-          <w:rFonts w:ascii="DejaVu Sans" w:hAnsi="DejaVu Sans"/>
-          <w:sz w:val="21"/>
-          <w:szCs w:val="21"/>
-        </w:rPr>
-        <w:t xml:space="preserve"> ${case.person.phone}</w:t>
-      </w:r>
-    </w:p>
-    <w:p>
-      <w:pPr>
-        <w:pStyle w:val="Normal"/>
-        <w:bidi w:val="0"/>
-        <w:ind w:right="3117" w:hanging="0"/>
-        <w:jc w:val="both"/>
-        <w:rPr>
-          <w:rFonts w:ascii="DejaVu Sans" w:hAnsi="DejaVu Sans"/>
-          <w:sz w:val="21"/>
-          <w:szCs w:val="21"/>
-        </w:rPr>
-      </w:pPr>
-      <w:r>
-        <w:rPr>
-          <w:rFonts w:ascii="DejaVu Sans" w:hAnsi="DejaVu Sans"/>
-          <w:sz w:val="21"/>
-          <w:szCs w:val="21"/>
-        </w:rPr>
-      </w:r>
-    </w:p>
-    <w:p>
-      <w:pPr>
-        <w:pStyle w:val="Normal"/>
-        <w:bidi w:val="0"/>
-        <w:ind w:right="3117" w:hanging="0"/>
-        <w:jc w:val="both"/>
-        <w:rPr>
-          <w:rFonts w:ascii="DejaVu Sans" w:hAnsi="DejaVu Sans"/>
-          <w:sz w:val="21"/>
-          <w:szCs w:val="21"/>
-        </w:rPr>
-      </w:pPr>
-      <w:r>
-        <w:rPr>
-          <w:rFonts w:ascii="DejaVu Sans" w:hAnsi="DejaVu Sans"/>
-          <w:sz w:val="21"/>
-          <w:szCs w:val="21"/>
-        </w:rPr>
+        <w:t>Telefon: ${case.person.phone}</w:t>
+      </w:r>
+    </w:p>
+    <w:p>
+      <w:pPr>
+        <w:pStyle w:val="Normal"/>
+        <w:bidi w:val="0"/>
+        <w:ind w:right="3117" w:hanging="0"/>
+        <w:jc w:val="both"/>
+        <w:rPr>
+          <w:rFonts w:ascii="DejaVu Sans" w:hAnsi="DejaVu Sans"/>
+          <w:sz w:val="21"/>
+          <w:szCs w:val="21"/>
+        </w:rPr>
+      </w:pPr>
+      <w:r>
+        <w:rPr>
+          <w:rFonts w:ascii="DejaVu Sans" w:hAnsi="DejaVu Sans"/>
+          <w:sz w:val="21"/>
+          <w:szCs w:val="21"/>
+        </w:rPr>
+      </w:r>
+    </w:p>
+    <w:p>
+      <w:pPr>
+        <w:pStyle w:val="Normal"/>
+        <w:bidi w:val="0"/>
+        <w:ind w:right="3117" w:hanging="0"/>
+        <w:jc w:val="both"/>
+        <w:rPr>
+          <w:rFonts w:ascii="DejaVu Sans" w:hAnsi="DejaVu Sans"/>
+          <w:sz w:val="21"/>
+          <w:szCs w:val="21"/>
+        </w:rPr>
+      </w:pPr>
+      <w:r>
+        <w:rPr>
+          <w:rFonts w:ascii="DejaVu Sans" w:hAnsi="DejaVu Sans"/>
+          <w:sz w:val="21"/>
+          <w:szCs w:val="21"/>
+        </w:rPr>
+        <w:t>Bearbeiter:</w:t>
+      </w:r>
+    </w:p>
+    <w:p>
+      <w:pPr>
+        <w:pStyle w:val="Normal"/>
+        <w:bidi w:val="0"/>
+        <w:ind w:right="3117" w:hanging="0"/>
+        <w:jc w:val="both"/>
+        <w:rPr>
+          <w:rFonts w:ascii="DejaVu Sans" w:hAnsi="DejaVu Sans"/>
+          <w:sz w:val="21"/>
+          <w:szCs w:val="21"/>
+        </w:rPr>
+      </w:pPr>
+      <w:r>
+        <w:rPr>
+          <w:rFonts w:ascii="DejaVu Sans" w:hAnsi="DejaVu Sans"/>
+          <w:sz w:val="21"/>
+          <w:szCs w:val="21"/>
+        </w:rPr>
+        <w:t>${supervisor.name}</w:t>
+      </w:r>
+    </w:p>
+    <w:p>
+      <w:pPr>
+        <w:pStyle w:val="Normal"/>
+        <w:bidi w:val="0"/>
+        <w:ind w:right="3117" w:hanging="0"/>
+        <w:jc w:val="both"/>
+        <w:rPr>
+          <w:rFonts w:ascii="DejaVu Sans" w:hAnsi="DejaVu Sans"/>
+          <w:sz w:val="21"/>
+          <w:szCs w:val="21"/>
+        </w:rPr>
+      </w:pPr>
+      <w:r>
+        <w:rPr>
+          <w:rFonts w:ascii="DejaVu Sans" w:hAnsi="DejaVu Sans"/>
+          <w:sz w:val="21"/>
+          <w:szCs w:val="21"/>
+        </w:rPr>
+        <w:t>Zimmer Nr, ${supervisor.roomNumber}</w:t>
+      </w:r>
+    </w:p>
+    <w:p>
+      <w:pPr>
+        <w:pStyle w:val="Normal"/>
+        <w:bidi w:val="0"/>
+        <w:ind w:right="3117" w:hanging="0"/>
+        <w:jc w:val="both"/>
+        <w:rPr>
+          <w:rFonts w:ascii="DejaVu Sans" w:hAnsi="DejaVu Sans"/>
+          <w:sz w:val="21"/>
+          <w:szCs w:val="21"/>
+        </w:rPr>
+      </w:pPr>
+      <w:r>
+        <w:rPr>
+          <w:rFonts w:ascii="DejaVu Sans" w:hAnsi="DejaVu Sans"/>
+          <w:sz w:val="21"/>
+          <w:szCs w:val="21"/>
+        </w:rPr>
+        <w:t>Telefon ${supervisor.phone}</w:t>
+      </w:r>
+    </w:p>
+    <w:p>
+      <w:pPr>
+        <w:pStyle w:val="Normal"/>
+        <w:bidi w:val="0"/>
+        <w:ind w:right="3117" w:hanging="0"/>
+        <w:jc w:val="both"/>
+        <w:rPr>
+          <w:rFonts w:ascii="DejaVu Sans" w:hAnsi="DejaVu Sans"/>
+          <w:sz w:val="21"/>
+          <w:szCs w:val="21"/>
+        </w:rPr>
+      </w:pPr>
+      <w:r>
+        <w:rPr>
+          <w:rFonts w:ascii="DejaVu Sans" w:hAnsi="DejaVu Sans"/>
+          <w:sz w:val="21"/>
+          <w:szCs w:val="21"/>
+        </w:rPr>
+      </w:r>
+    </w:p>
+    <w:p>
+      <w:pPr>
+        <w:pStyle w:val="Normal"/>
+        <w:bidi w:val="0"/>
+        <w:ind w:right="3117" w:hanging="0"/>
+        <w:jc w:val="both"/>
+        <w:rPr>
+          <w:rFonts w:ascii="DejaVu Sans" w:hAnsi="DejaVu Sans"/>
+          <w:sz w:val="21"/>
+          <w:szCs w:val="21"/>
+        </w:rPr>
+      </w:pPr>
+      <w:r>
+        <w:rPr>
+          <w:rFonts w:ascii="DejaVu Sans" w:hAnsi="DejaVu Sans"/>
+          <w:sz w:val="21"/>
+          <w:szCs w:val="21"/>
+        </w:rPr>
+        <w:t>Sonstiges: ${other}</w:t>
       </w:r>
     </w:p>
     <w:p>
@@ -324,16 +415,7 @@
           <w:sz w:val="21"/>
           <w:szCs w:val="21"/>
         </w:rPr>
-        <w:t xml:space="preserve">Dringende Empfehlung der Absonderung in sog. häusliche Quarantäne gem. § 30 </w:t>
-      </w:r>
-      <w:r>
-        <w:rPr>
-          <w:rFonts w:ascii="DejaVu Sans" w:hAnsi="DejaVu Sans"/>
-          <w:b/>
-          <w:sz w:val="21"/>
-          <w:szCs w:val="21"/>
-        </w:rPr>
-        <w:t>IfSG</w:t>
+        <w:t>Dringende Empfehlung der Absonderung in sog. häusliche Quarantäne gem. § 30 IfSG</w:t>
       </w:r>
     </w:p>
     <w:p>
@@ -618,52 +700,24 @@
         <w:bidi w:val="0"/>
         <w:ind w:right="3117" w:hanging="0"/>
         <w:jc w:val="both"/>
-        <w:rPr>
-          <w:rFonts w:ascii="DejaVu Sans" w:hAnsi="DejaVu Sans"/>
-          <w:sz w:val="21"/>
-          <w:szCs w:val="21"/>
-        </w:rPr>
-      </w:pPr>
-      <w:r>
-        <w:rPr>
-          <w:rFonts w:ascii="DejaVu Sans" w:hAnsi="DejaVu Sans"/>
-          <w:sz w:val="21"/>
-          <w:szCs w:val="21"/>
-        </w:rPr>
-        <w:t>Der Person ist die beabsichtigte Maßnahme bekannt gemacht worden. Da die Feststellung des o.g. Sachverhaltes auf ein Wochenende fiel bzw. Sie als zuständige Behörde nicht direkt erreichbar waren, hat das Gesundheitsamt o.g. Maßnahme gem. § 16 Abs. 7 IfSG aufgrund von Gefahr im Verzug mündlich angeordnet. Hierüber unterrichten wir sie gem. § 16 Abs. 7 S. 2 IfSG entsprechend.</w:t>
-      </w:r>
-    </w:p>
-    <w:p>
-      <w:pPr>
-        <w:pStyle w:val="Normal"/>
-        <w:bidi w:val="0"/>
-        <w:ind w:right="3117" w:hanging="0"/>
-        <w:jc w:val="both"/>
-        <w:rPr>
-          <w:rFonts w:ascii="DejaVu Sans" w:hAnsi="DejaVu Sans"/>
-          <w:sz w:val="21"/>
-          <w:szCs w:val="21"/>
-        </w:rPr>
-      </w:pPr>
-      <w:r>
-        <w:rPr>
-          <w:rFonts w:ascii="DejaVu Sans" w:hAnsi="DejaVu Sans"/>
-          <w:sz w:val="21"/>
-          <w:szCs w:val="21"/>
-        </w:rPr>
-      </w:r>
-    </w:p>
-    <w:p>
-      <w:pPr>
-        <w:pStyle w:val="Normal"/>
-        <w:bidi w:val="0"/>
-        <w:ind w:right="3117" w:hanging="0"/>
-        <w:jc w:val="both"/>
-        <w:rPr>
-          <w:rFonts w:ascii="DejaVu Sans" w:hAnsi="DejaVu Sans"/>
-          <w:sz w:val="21"/>
-          <w:szCs w:val="21"/>
-        </w:rPr>
+        <w:rPr/>
+      </w:pPr>
+      <w:r>
+        <w:rPr>
+          <w:rFonts w:ascii="DejaVu Sans" w:hAnsi="DejaVu Sans"/>
+          <w:sz w:val="21"/>
+          <w:szCs w:val="21"/>
+        </w:rPr>
+        <w:t>Der Person ist die beabsichtigte Maßnahme bekannt gemacht worden.</w:t>
+      </w:r>
+    </w:p>
+    <w:p>
+      <w:pPr>
+        <w:pStyle w:val="Normal"/>
+        <w:bidi w:val="0"/>
+        <w:ind w:right="3117" w:hanging="0"/>
+        <w:jc w:val="both"/>
+        <w:rPr/>
       </w:pPr>
       <w:r>
         <w:rPr>
@@ -681,6 +735,7 @@
       <w:pgNumType w:fmt="decimal"/>
       <w:formProt w:val="false"/>
       <w:textDirection w:val="lrTb"/>
+      <w:docGrid w:type="default" w:linePitch="100" w:charSpace="0"/>
     </w:sectPr>
   </w:body>
 </w:document>
@@ -693,15 +748,12 @@
       <w:rPr>
         <w:rFonts w:ascii="Liberation Serif" w:hAnsi="Liberation Serif" w:eastAsia="Noto Serif CJK SC" w:cs="Noto Sans Devanagari"/>
         <w:kern w:val="2"/>
-        <w:sz w:val="24"/>
         <w:szCs w:val="24"/>
         <w:lang w:val="de-DE" w:eastAsia="zh-CN" w:bidi="hi-IN"/>
       </w:rPr>
     </w:rPrDefault>
     <w:pPrDefault>
-      <w:pPr>
-        <w:widowControl/>
-      </w:pPr>
+      <w:pPr/>
     </w:pPrDefault>
   </w:docDefaults>
   <w:style w:type="paragraph" w:styleId="Normal">
@@ -710,6 +762,8 @@
     <w:pPr>
       <w:widowControl/>
       <w:bidi w:val="0"/>
+      <w:spacing w:before="0" w:after="0"/>
+      <w:jc w:val="left"/>
     </w:pPr>
     <w:rPr>
       <w:rFonts w:ascii="Liberation Serif" w:hAnsi="Liberation Serif" w:eastAsia="Noto Serif CJK SC" w:cs="Noto Sans Devanagari"/>

</xml_diff>

<commit_message>
User, Sample and PathogenTest in Document Generation (#4057)
</commit_message>
<xml_diff>
--- a/sormas-backend/src/test/resources/docgeneration/quarantine/Quarantine.docx
+++ b/sormas-backend/src/test/resources/docgeneration/quarantine/Quarantine.docx
@@ -7,21 +7,21 @@
         <w:ind w:right="3117"/>
         <w:jc w:val="both"/>
         <w:rPr>
-          <w:rFonts w:ascii="DejaVu Sans" w:hAnsi="DejaVu Sans"/>
-          <w:b/>
-          <w:bCs/>
-          <w:sz w:val="21"/>
-          <w:szCs w:val="21"/>
-          <w:lang w:val="en-US"/>
-        </w:rPr>
-      </w:pPr>
-      <w:r>
-        <w:rPr>
-          <w:rFonts w:ascii="DejaVu Sans" w:hAnsi="DejaVu Sans"/>
-          <w:b/>
-          <w:bCs/>
-          <w:sz w:val="21"/>
-          <w:szCs w:val="21"/>
+          <w:rFonts w:ascii="Arial" w:hAnsi="Arial" w:cs="Arial"/>
+          <w:b/>
+          <w:bCs/>
+          <w:sz w:val="20"/>
+          <w:szCs w:val="20"/>
+          <w:lang w:val="en-US"/>
+        </w:rPr>
+      </w:pPr>
+      <w:r>
+        <w:rPr>
+          <w:rFonts w:ascii="Arial" w:hAnsi="Arial" w:cs="Arial"/>
+          <w:b/>
+          <w:bCs/>
+          <w:sz w:val="20"/>
+          <w:szCs w:val="20"/>
           <w:lang w:val="en-US"/>
         </w:rPr>
         <w:t>Case Person:</w:t>
@@ -32,23 +32,23 @@
         <w:ind w:right="3117"/>
         <w:jc w:val="both"/>
         <w:rPr>
-          <w:rFonts w:ascii="DejaVu Sans" w:hAnsi="DejaVu Sans"/>
-          <w:b/>
-          <w:bCs/>
-          <w:sz w:val="21"/>
-          <w:szCs w:val="21"/>
+          <w:rFonts w:ascii="Arial" w:hAnsi="Arial" w:cs="Arial"/>
+          <w:b/>
+          <w:bCs/>
+          <w:sz w:val="20"/>
+          <w:szCs w:val="20"/>
           <w:lang w:val="en-US"/>
         </w:rPr>
       </w:pPr>
       <w:fldSimple w:instr=" MERGEFIELD  $case.person.lastName  \* MERGEFORMAT ">
         <w:r>
           <w:rPr>
-            <w:rFonts w:ascii="DejaVu Sans" w:hAnsi="DejaVu Sans"/>
+            <w:rFonts w:ascii="Arial" w:hAnsi="Arial" w:cs="Arial"/>
             <w:b/>
             <w:bCs/>
             <w:noProof/>
-            <w:sz w:val="21"/>
-            <w:szCs w:val="21"/>
+            <w:sz w:val="20"/>
+            <w:szCs w:val="20"/>
             <w:lang w:val="en-US"/>
           </w:rPr>
           <w:t>«$case.person.lastName»</w:t>
@@ -56,11 +56,11 @@
       </w:fldSimple>
       <w:r>
         <w:rPr>
-          <w:rFonts w:ascii="DejaVu Sans" w:hAnsi="DejaVu Sans"/>
-          <w:b/>
-          <w:bCs/>
-          <w:sz w:val="21"/>
-          <w:szCs w:val="21"/>
+          <w:rFonts w:ascii="Arial" w:hAnsi="Arial" w:cs="Arial"/>
+          <w:b/>
+          <w:bCs/>
+          <w:sz w:val="20"/>
+          <w:szCs w:val="20"/>
           <w:lang w:val="en-US"/>
         </w:rPr>
         <w:t xml:space="preserve">, </w:t>
@@ -68,12 +68,12 @@
       <w:fldSimple w:instr=" MERGEFIELD  $case.person.firstName  \* MERGEFORMAT ">
         <w:r>
           <w:rPr>
-            <w:rFonts w:ascii="DejaVu Sans" w:hAnsi="DejaVu Sans"/>
+            <w:rFonts w:ascii="Arial" w:hAnsi="Arial" w:cs="Arial"/>
             <w:b/>
             <w:bCs/>
             <w:noProof/>
-            <w:sz w:val="21"/>
-            <w:szCs w:val="21"/>
+            <w:sz w:val="20"/>
+            <w:szCs w:val="20"/>
             <w:lang w:val="en-US"/>
           </w:rPr>
           <w:t>«$case.person.firstName»</w:t>
@@ -85,34 +85,34 @@
         <w:ind w:right="3117"/>
         <w:jc w:val="both"/>
         <w:rPr>
-          <w:rFonts w:ascii="DejaVu Sans" w:hAnsi="DejaVu Sans"/>
-          <w:bCs/>
-          <w:sz w:val="21"/>
-          <w:szCs w:val="21"/>
-          <w:lang w:val="en-US"/>
-        </w:rPr>
-      </w:pPr>
-    </w:p>
-    <w:p>
-      <w:pPr>
-        <w:ind w:right="3117"/>
-        <w:jc w:val="both"/>
-        <w:rPr>
-          <w:rFonts w:ascii="DejaVu Sans" w:hAnsi="DejaVu Sans"/>
-          <w:b/>
-          <w:bCs/>
-          <w:sz w:val="21"/>
-          <w:szCs w:val="21"/>
-          <w:lang w:val="en-US"/>
-        </w:rPr>
-      </w:pPr>
-      <w:r>
-        <w:rPr>
-          <w:rFonts w:ascii="DejaVu Sans" w:hAnsi="DejaVu Sans"/>
-          <w:b/>
-          <w:bCs/>
-          <w:sz w:val="21"/>
-          <w:szCs w:val="21"/>
+          <w:rFonts w:ascii="Arial" w:hAnsi="Arial" w:cs="Arial"/>
+          <w:bCs/>
+          <w:sz w:val="20"/>
+          <w:szCs w:val="20"/>
+          <w:lang w:val="en-US"/>
+        </w:rPr>
+      </w:pPr>
+    </w:p>
+    <w:p>
+      <w:pPr>
+        <w:ind w:right="3117"/>
+        <w:jc w:val="both"/>
+        <w:rPr>
+          <w:rFonts w:ascii="Arial" w:hAnsi="Arial" w:cs="Arial"/>
+          <w:b/>
+          <w:bCs/>
+          <w:sz w:val="20"/>
+          <w:szCs w:val="20"/>
+          <w:lang w:val="en-US"/>
+        </w:rPr>
+      </w:pPr>
+      <w:r>
+        <w:rPr>
+          <w:rFonts w:ascii="Arial" w:hAnsi="Arial" w:cs="Arial"/>
+          <w:b/>
+          <w:bCs/>
+          <w:sz w:val="20"/>
+          <w:szCs w:val="20"/>
           <w:lang w:val="en-US"/>
         </w:rPr>
         <w:t>Born:</w:t>
@@ -123,113 +123,167 @@
         <w:ind w:right="3117"/>
         <w:jc w:val="both"/>
         <w:rPr>
-          <w:rFonts w:ascii="DejaVu Sans" w:hAnsi="DejaVu Sans"/>
-          <w:bCs/>
-          <w:sz w:val="21"/>
-          <w:szCs w:val="21"/>
-          <w:lang w:val="en-US"/>
-        </w:rPr>
-      </w:pPr>
-      <w:r>
+          <w:rFonts w:ascii="Arial" w:hAnsi="Arial" w:cs="Arial"/>
+          <w:bCs/>
+          <w:sz w:val="20"/>
+          <w:szCs w:val="20"/>
+          <w:lang w:val="en-US"/>
+        </w:rPr>
+      </w:pPr>
+      <w:r>
+        <w:rPr>
+          <w:rFonts w:ascii="Arial" w:hAnsi="Arial" w:cs="Arial"/>
+          <w:sz w:val="20"/>
+          <w:szCs w:val="20"/>
+        </w:rPr>
         <w:fldChar w:fldCharType="begin"/>
       </w:r>
       <w:r>
         <w:rPr>
+          <w:rFonts w:ascii="Arial" w:hAnsi="Arial" w:cs="Arial"/>
+          <w:sz w:val="20"/>
+          <w:szCs w:val="20"/>
           <w:lang w:val="en-US"/>
         </w:rPr>
         <w:instrText xml:space="preserve"> MERGEFIELD  $case.person.birthdateDD  \* MERGEFORMAT </w:instrText>
       </w:r>
       <w:r>
+        <w:rPr>
+          <w:rFonts w:ascii="Arial" w:hAnsi="Arial" w:cs="Arial"/>
+          <w:sz w:val="20"/>
+          <w:szCs w:val="20"/>
+        </w:rPr>
         <w:fldChar w:fldCharType="separate"/>
       </w:r>
       <w:proofErr w:type="gramStart"/>
       <w:r>
         <w:rPr>
-          <w:rFonts w:ascii="DejaVu Sans" w:hAnsi="DejaVu Sans"/>
+          <w:rFonts w:ascii="Arial" w:hAnsi="Arial" w:cs="Arial"/>
           <w:bCs/>
           <w:noProof/>
-          <w:sz w:val="21"/>
-          <w:szCs w:val="21"/>
+          <w:sz w:val="20"/>
+          <w:szCs w:val="20"/>
           <w:lang w:val="en-US"/>
         </w:rPr>
         <w:t>«$case.person.birthdateDD»</w:t>
       </w:r>
       <w:r>
+        <w:rPr>
+          <w:rFonts w:ascii="Arial" w:hAnsi="Arial" w:cs="Arial"/>
+          <w:sz w:val="20"/>
+          <w:szCs w:val="20"/>
+        </w:rPr>
         <w:fldChar w:fldCharType="end"/>
       </w:r>
       <w:r>
         <w:rPr>
-          <w:rFonts w:ascii="DejaVu Sans" w:hAnsi="DejaVu Sans"/>
-          <w:bCs/>
-          <w:sz w:val="21"/>
-          <w:szCs w:val="21"/>
+          <w:rFonts w:ascii="Arial" w:hAnsi="Arial" w:cs="Arial"/>
+          <w:bCs/>
+          <w:sz w:val="20"/>
+          <w:szCs w:val="20"/>
           <w:lang w:val="en-US"/>
         </w:rPr>
         <w:t>.</w:t>
       </w:r>
       <w:proofErr w:type="gramEnd"/>
       <w:r>
+        <w:rPr>
+          <w:rFonts w:ascii="Arial" w:hAnsi="Arial" w:cs="Arial"/>
+          <w:sz w:val="20"/>
+          <w:szCs w:val="20"/>
+        </w:rPr>
         <w:fldChar w:fldCharType="begin"/>
       </w:r>
       <w:r>
         <w:rPr>
+          <w:rFonts w:ascii="Arial" w:hAnsi="Arial" w:cs="Arial"/>
+          <w:sz w:val="20"/>
+          <w:szCs w:val="20"/>
           <w:lang w:val="en-US"/>
         </w:rPr>
         <w:instrText xml:space="preserve"> MERGEFIELD  $case.person.birthdateMM  \* MERGEFORMAT </w:instrText>
       </w:r>
       <w:r>
+        <w:rPr>
+          <w:rFonts w:ascii="Arial" w:hAnsi="Arial" w:cs="Arial"/>
+          <w:sz w:val="20"/>
+          <w:szCs w:val="20"/>
+        </w:rPr>
         <w:fldChar w:fldCharType="separate"/>
       </w:r>
       <w:proofErr w:type="gramStart"/>
       <w:r>
         <w:rPr>
-          <w:rFonts w:ascii="DejaVu Sans" w:hAnsi="DejaVu Sans"/>
+          <w:rFonts w:ascii="Arial" w:hAnsi="Arial" w:cs="Arial"/>
           <w:bCs/>
           <w:noProof/>
-          <w:sz w:val="21"/>
-          <w:szCs w:val="21"/>
+          <w:sz w:val="20"/>
+          <w:szCs w:val="20"/>
           <w:lang w:val="en-US"/>
         </w:rPr>
         <w:t>«$case.person.birthdateMM»</w:t>
       </w:r>
       <w:r>
+        <w:rPr>
+          <w:rFonts w:ascii="Arial" w:hAnsi="Arial" w:cs="Arial"/>
+          <w:sz w:val="20"/>
+          <w:szCs w:val="20"/>
+        </w:rPr>
         <w:fldChar w:fldCharType="end"/>
       </w:r>
       <w:r>
         <w:rPr>
-          <w:rFonts w:ascii="DejaVu Sans" w:hAnsi="DejaVu Sans"/>
-          <w:bCs/>
-          <w:sz w:val="21"/>
-          <w:szCs w:val="21"/>
+          <w:rFonts w:ascii="Arial" w:hAnsi="Arial" w:cs="Arial"/>
+          <w:bCs/>
+          <w:sz w:val="20"/>
+          <w:szCs w:val="20"/>
           <w:lang w:val="en-US"/>
         </w:rPr>
         <w:t>.</w:t>
       </w:r>
       <w:proofErr w:type="gramEnd"/>
       <w:r>
+        <w:rPr>
+          <w:rFonts w:ascii="Arial" w:hAnsi="Arial" w:cs="Arial"/>
+          <w:sz w:val="20"/>
+          <w:szCs w:val="20"/>
+        </w:rPr>
         <w:fldChar w:fldCharType="begin"/>
       </w:r>
       <w:r>
         <w:rPr>
+          <w:rFonts w:ascii="Arial" w:hAnsi="Arial" w:cs="Arial"/>
+          <w:sz w:val="20"/>
+          <w:szCs w:val="20"/>
           <w:lang w:val="en-US"/>
         </w:rPr>
         <w:instrText xml:space="preserve"> MERGEFIELD  $case.person.birthdateDD  \* MERGEFORMAT </w:instrText>
       </w:r>
       <w:r>
+        <w:rPr>
+          <w:rFonts w:ascii="Arial" w:hAnsi="Arial" w:cs="Arial"/>
+          <w:sz w:val="20"/>
+          <w:szCs w:val="20"/>
+        </w:rPr>
         <w:fldChar w:fldCharType="separate"/>
       </w:r>
       <w:r>
         <w:rPr>
-          <w:rFonts w:ascii="DejaVu Sans" w:hAnsi="DejaVu Sans"/>
+          <w:rFonts w:ascii="Arial" w:hAnsi="Arial" w:cs="Arial"/>
           <w:bCs/>
           <w:noProof/>
-          <w:sz w:val="21"/>
-          <w:szCs w:val="21"/>
+          <w:sz w:val="20"/>
+          <w:szCs w:val="20"/>
           <w:lang w:val="en-US"/>
         </w:rPr>
         <w:t>«$case.person.birthdateDD»</w:t>
       </w:r>
       <w:r>
+        <w:rPr>
+          <w:rFonts w:ascii="Arial" w:hAnsi="Arial" w:cs="Arial"/>
+          <w:sz w:val="20"/>
+          <w:szCs w:val="20"/>
+        </w:rPr>
         <w:fldChar w:fldCharType="end"/>
       </w:r>
     </w:p>
@@ -238,34 +292,34 @@
         <w:ind w:right="3117"/>
         <w:jc w:val="both"/>
         <w:rPr>
-          <w:rFonts w:ascii="DejaVu Sans" w:hAnsi="DejaVu Sans"/>
-          <w:bCs/>
-          <w:sz w:val="21"/>
-          <w:szCs w:val="21"/>
-          <w:lang w:val="en-US"/>
-        </w:rPr>
-      </w:pPr>
-    </w:p>
-    <w:p>
-      <w:pPr>
-        <w:ind w:right="3117"/>
-        <w:jc w:val="both"/>
-        <w:rPr>
-          <w:rFonts w:ascii="DejaVu Sans" w:hAnsi="DejaVu Sans"/>
-          <w:b/>
-          <w:bCs/>
-          <w:sz w:val="21"/>
-          <w:szCs w:val="21"/>
-          <w:lang w:val="en-US"/>
-        </w:rPr>
-      </w:pPr>
-      <w:r>
-        <w:rPr>
-          <w:rFonts w:ascii="DejaVu Sans" w:hAnsi="DejaVu Sans"/>
-          <w:b/>
-          <w:bCs/>
-          <w:sz w:val="21"/>
-          <w:szCs w:val="21"/>
+          <w:rFonts w:ascii="Arial" w:hAnsi="Arial" w:cs="Arial"/>
+          <w:bCs/>
+          <w:sz w:val="20"/>
+          <w:szCs w:val="20"/>
+          <w:lang w:val="en-US"/>
+        </w:rPr>
+      </w:pPr>
+    </w:p>
+    <w:p>
+      <w:pPr>
+        <w:ind w:right="3117"/>
+        <w:jc w:val="both"/>
+        <w:rPr>
+          <w:rFonts w:ascii="Arial" w:hAnsi="Arial" w:cs="Arial"/>
+          <w:b/>
+          <w:bCs/>
+          <w:sz w:val="20"/>
+          <w:szCs w:val="20"/>
+          <w:lang w:val="en-US"/>
+        </w:rPr>
+      </w:pPr>
+      <w:r>
+        <w:rPr>
+          <w:rFonts w:ascii="Arial" w:hAnsi="Arial" w:cs="Arial"/>
+          <w:b/>
+          <w:bCs/>
+          <w:sz w:val="20"/>
+          <w:szCs w:val="20"/>
           <w:lang w:val="en-US"/>
         </w:rPr>
         <w:t>Address:</w:t>
@@ -276,21 +330,21 @@
         <w:ind w:right="3117"/>
         <w:jc w:val="both"/>
         <w:rPr>
-          <w:rFonts w:ascii="DejaVu Sans" w:hAnsi="DejaVu Sans"/>
-          <w:bCs/>
-          <w:sz w:val="21"/>
-          <w:szCs w:val="21"/>
+          <w:rFonts w:ascii="Arial" w:hAnsi="Arial" w:cs="Arial"/>
+          <w:bCs/>
+          <w:sz w:val="20"/>
+          <w:szCs w:val="20"/>
           <w:lang w:val="en-US"/>
         </w:rPr>
       </w:pPr>
       <w:fldSimple w:instr=" MERGEFIELD  $case.person.address.street  \* MERGEFORMAT ">
         <w:r>
           <w:rPr>
-            <w:rFonts w:ascii="DejaVu Sans" w:hAnsi="DejaVu Sans"/>
+            <w:rFonts w:ascii="Arial" w:hAnsi="Arial" w:cs="Arial"/>
             <w:bCs/>
             <w:noProof/>
-            <w:sz w:val="21"/>
-            <w:szCs w:val="21"/>
+            <w:sz w:val="20"/>
+            <w:szCs w:val="20"/>
             <w:lang w:val="en-US"/>
           </w:rPr>
           <w:t>«$case.person.address.street»</w:t>
@@ -298,10 +352,10 @@
       </w:fldSimple>
       <w:r>
         <w:rPr>
-          <w:rFonts w:ascii="DejaVu Sans" w:hAnsi="DejaVu Sans"/>
-          <w:bCs/>
-          <w:sz w:val="21"/>
-          <w:szCs w:val="21"/>
+          <w:rFonts w:ascii="Arial" w:hAnsi="Arial" w:cs="Arial"/>
+          <w:bCs/>
+          <w:sz w:val="20"/>
+          <w:szCs w:val="20"/>
           <w:lang w:val="en-US"/>
         </w:rPr>
         <w:t xml:space="preserve"> </w:t>
@@ -309,11 +363,11 @@
       <w:fldSimple w:instr=" MERGEFIELD  $case.person.address.houseNumber  \* MERGEFORMAT ">
         <w:r>
           <w:rPr>
-            <w:rFonts w:ascii="DejaVu Sans" w:hAnsi="DejaVu Sans"/>
+            <w:rFonts w:ascii="Arial" w:hAnsi="Arial" w:cs="Arial"/>
             <w:bCs/>
             <w:noProof/>
-            <w:sz w:val="21"/>
-            <w:szCs w:val="21"/>
+            <w:sz w:val="20"/>
+            <w:szCs w:val="20"/>
             <w:lang w:val="en-US"/>
           </w:rPr>
           <w:t>«$case.person.address.houseNumber»</w:t>
@@ -325,21 +379,21 @@
         <w:ind w:right="3117"/>
         <w:jc w:val="both"/>
         <w:rPr>
-          <w:rFonts w:ascii="DejaVu Sans" w:hAnsi="DejaVu Sans"/>
-          <w:bCs/>
-          <w:sz w:val="21"/>
-          <w:szCs w:val="21"/>
+          <w:rFonts w:ascii="Arial" w:hAnsi="Arial" w:cs="Arial"/>
+          <w:bCs/>
+          <w:sz w:val="20"/>
+          <w:szCs w:val="20"/>
           <w:lang w:val="en-US"/>
         </w:rPr>
       </w:pPr>
       <w:fldSimple w:instr=" MERGEFIELD  $case.person.address.postalCode  \* MERGEFORMAT ">
         <w:r>
           <w:rPr>
-            <w:rFonts w:ascii="DejaVu Sans" w:hAnsi="DejaVu Sans"/>
+            <w:rFonts w:ascii="Arial" w:hAnsi="Arial" w:cs="Arial"/>
             <w:bCs/>
             <w:noProof/>
-            <w:sz w:val="21"/>
-            <w:szCs w:val="21"/>
+            <w:sz w:val="20"/>
+            <w:szCs w:val="20"/>
             <w:lang w:val="en-US"/>
           </w:rPr>
           <w:t>«$case.person.address.postalCode»</w:t>
@@ -347,10 +401,10 @@
       </w:fldSimple>
       <w:r>
         <w:rPr>
-          <w:rFonts w:ascii="DejaVu Sans" w:hAnsi="DejaVu Sans"/>
-          <w:bCs/>
-          <w:sz w:val="21"/>
-          <w:szCs w:val="21"/>
+          <w:rFonts w:ascii="Arial" w:hAnsi="Arial" w:cs="Arial"/>
+          <w:bCs/>
+          <w:sz w:val="20"/>
+          <w:szCs w:val="20"/>
           <w:lang w:val="en-US"/>
         </w:rPr>
         <w:t xml:space="preserve"> </w:t>
@@ -358,11 +412,11 @@
       <w:fldSimple w:instr=" MERGEFIELD  $case.person.address.city  \* MERGEFORMAT ">
         <w:r>
           <w:rPr>
-            <w:rFonts w:ascii="DejaVu Sans" w:hAnsi="DejaVu Sans"/>
+            <w:rFonts w:ascii="Arial" w:hAnsi="Arial" w:cs="Arial"/>
             <w:bCs/>
             <w:noProof/>
-            <w:sz w:val="21"/>
-            <w:szCs w:val="21"/>
+            <w:sz w:val="20"/>
+            <w:szCs w:val="20"/>
             <w:lang w:val="en-US"/>
           </w:rPr>
           <w:t>«$case.person.address.city»</w:t>
@@ -374,34 +428,34 @@
         <w:ind w:right="3117"/>
         <w:jc w:val="both"/>
         <w:rPr>
-          <w:rFonts w:ascii="DejaVu Sans" w:hAnsi="DejaVu Sans"/>
-          <w:bCs/>
-          <w:sz w:val="21"/>
-          <w:szCs w:val="21"/>
-          <w:lang w:val="en-US"/>
-        </w:rPr>
-      </w:pPr>
-    </w:p>
-    <w:p>
-      <w:pPr>
-        <w:ind w:right="3117"/>
-        <w:jc w:val="both"/>
-        <w:rPr>
-          <w:rFonts w:ascii="DejaVu Sans" w:hAnsi="DejaVu Sans"/>
-          <w:b/>
-          <w:bCs/>
-          <w:sz w:val="21"/>
-          <w:szCs w:val="21"/>
-          <w:lang w:val="en-US"/>
-        </w:rPr>
-      </w:pPr>
-      <w:r>
-        <w:rPr>
-          <w:rFonts w:ascii="DejaVu Sans" w:hAnsi="DejaVu Sans"/>
-          <w:b/>
-          <w:bCs/>
-          <w:sz w:val="21"/>
-          <w:szCs w:val="21"/>
+          <w:rFonts w:ascii="Arial" w:hAnsi="Arial" w:cs="Arial"/>
+          <w:bCs/>
+          <w:sz w:val="20"/>
+          <w:szCs w:val="20"/>
+          <w:lang w:val="en-US"/>
+        </w:rPr>
+      </w:pPr>
+    </w:p>
+    <w:p>
+      <w:pPr>
+        <w:ind w:right="3117"/>
+        <w:jc w:val="both"/>
+        <w:rPr>
+          <w:rFonts w:ascii="Arial" w:hAnsi="Arial" w:cs="Arial"/>
+          <w:b/>
+          <w:bCs/>
+          <w:sz w:val="20"/>
+          <w:szCs w:val="20"/>
+          <w:lang w:val="en-US"/>
+        </w:rPr>
+      </w:pPr>
+      <w:r>
+        <w:rPr>
+          <w:rFonts w:ascii="Arial" w:hAnsi="Arial" w:cs="Arial"/>
+          <w:b/>
+          <w:bCs/>
+          <w:sz w:val="20"/>
+          <w:szCs w:val="20"/>
           <w:lang w:val="en-US"/>
         </w:rPr>
         <w:t>Phone:</w:t>
@@ -412,21 +466,21 @@
         <w:ind w:right="3117"/>
         <w:jc w:val="both"/>
         <w:rPr>
-          <w:rFonts w:ascii="DejaVu Sans" w:hAnsi="DejaVu Sans"/>
-          <w:bCs/>
-          <w:sz w:val="21"/>
-          <w:szCs w:val="21"/>
+          <w:rFonts w:ascii="Arial" w:hAnsi="Arial" w:cs="Arial"/>
+          <w:bCs/>
+          <w:sz w:val="20"/>
+          <w:szCs w:val="20"/>
           <w:lang w:val="en-US"/>
         </w:rPr>
       </w:pPr>
       <w:fldSimple w:instr=" MERGEFIELD  $case.person.phone  \* MERGEFORMAT ">
         <w:r>
           <w:rPr>
-            <w:rFonts w:ascii="DejaVu Sans" w:hAnsi="DejaVu Sans"/>
+            <w:rFonts w:ascii="Arial" w:hAnsi="Arial" w:cs="Arial"/>
             <w:bCs/>
             <w:noProof/>
-            <w:sz w:val="21"/>
-            <w:szCs w:val="21"/>
+            <w:sz w:val="20"/>
+            <w:szCs w:val="20"/>
             <w:lang w:val="en-US"/>
           </w:rPr>
           <w:t>«$case.person.phone»</w:t>
@@ -438,34 +492,34 @@
         <w:ind w:right="3117"/>
         <w:jc w:val="both"/>
         <w:rPr>
-          <w:rFonts w:ascii="DejaVu Sans" w:hAnsi="DejaVu Sans"/>
-          <w:bCs/>
-          <w:sz w:val="21"/>
-          <w:szCs w:val="21"/>
-          <w:lang w:val="en-US"/>
-        </w:rPr>
-      </w:pPr>
-    </w:p>
-    <w:p>
-      <w:pPr>
-        <w:ind w:right="3117"/>
-        <w:jc w:val="both"/>
-        <w:rPr>
-          <w:rFonts w:ascii="DejaVu Sans" w:hAnsi="DejaVu Sans"/>
-          <w:b/>
-          <w:bCs/>
-          <w:sz w:val="21"/>
-          <w:szCs w:val="21"/>
-          <w:lang w:val="en-US"/>
-        </w:rPr>
-      </w:pPr>
-      <w:r>
-        <w:rPr>
-          <w:rFonts w:ascii="DejaVu Sans" w:hAnsi="DejaVu Sans"/>
-          <w:b/>
-          <w:bCs/>
-          <w:sz w:val="21"/>
-          <w:szCs w:val="21"/>
+          <w:rFonts w:ascii="Arial" w:hAnsi="Arial" w:cs="Arial"/>
+          <w:bCs/>
+          <w:sz w:val="20"/>
+          <w:szCs w:val="20"/>
+          <w:lang w:val="en-US"/>
+        </w:rPr>
+      </w:pPr>
+    </w:p>
+    <w:p>
+      <w:pPr>
+        <w:ind w:right="3117"/>
+        <w:jc w:val="both"/>
+        <w:rPr>
+          <w:rFonts w:ascii="Arial" w:hAnsi="Arial" w:cs="Arial"/>
+          <w:b/>
+          <w:bCs/>
+          <w:sz w:val="20"/>
+          <w:szCs w:val="20"/>
+          <w:lang w:val="en-US"/>
+        </w:rPr>
+      </w:pPr>
+      <w:r>
+        <w:rPr>
+          <w:rFonts w:ascii="Arial" w:hAnsi="Arial" w:cs="Arial"/>
+          <w:b/>
+          <w:bCs/>
+          <w:sz w:val="20"/>
+          <w:szCs w:val="20"/>
           <w:lang w:val="en-US"/>
         </w:rPr>
         <w:t>Quarantine:</w:t>
@@ -476,20 +530,20 @@
         <w:ind w:right="3117"/>
         <w:jc w:val="both"/>
         <w:rPr>
-          <w:rFonts w:ascii="DejaVu Sans" w:hAnsi="DejaVu Sans"/>
-          <w:bCs/>
-          <w:sz w:val="21"/>
-          <w:szCs w:val="21"/>
+          <w:rFonts w:ascii="Arial" w:hAnsi="Arial" w:cs="Arial"/>
+          <w:bCs/>
+          <w:sz w:val="20"/>
+          <w:szCs w:val="20"/>
           <w:lang w:val="en-US"/>
         </w:rPr>
       </w:pPr>
       <w:proofErr w:type="gramStart"/>
       <w:r>
         <w:rPr>
-          <w:rFonts w:ascii="DejaVu Sans" w:hAnsi="DejaVu Sans"/>
-          <w:bCs/>
-          <w:sz w:val="21"/>
-          <w:szCs w:val="21"/>
+          <w:rFonts w:ascii="Arial" w:hAnsi="Arial" w:cs="Arial"/>
+          <w:bCs/>
+          <w:sz w:val="20"/>
+          <w:szCs w:val="20"/>
           <w:lang w:val="en-US"/>
         </w:rPr>
         <w:t>from</w:t>
@@ -497,10 +551,10 @@
       <w:proofErr w:type="gramEnd"/>
       <w:r>
         <w:rPr>
-          <w:rFonts w:ascii="DejaVu Sans" w:hAnsi="DejaVu Sans"/>
-          <w:bCs/>
-          <w:sz w:val="21"/>
-          <w:szCs w:val="21"/>
+          <w:rFonts w:ascii="Arial" w:hAnsi="Arial" w:cs="Arial"/>
+          <w:bCs/>
+          <w:sz w:val="20"/>
+          <w:szCs w:val="20"/>
           <w:lang w:val="en-US"/>
         </w:rPr>
         <w:t xml:space="preserve"> </w:t>
@@ -508,11 +562,11 @@
       <w:fldSimple w:instr=" MERGEFIELD  $case.quarantineFrom  \* MERGEFORMAT ">
         <w:r>
           <w:rPr>
-            <w:rFonts w:ascii="DejaVu Sans" w:hAnsi="DejaVu Sans"/>
+            <w:rFonts w:ascii="Arial" w:hAnsi="Arial" w:cs="Arial"/>
             <w:bCs/>
             <w:noProof/>
-            <w:sz w:val="21"/>
-            <w:szCs w:val="21"/>
+            <w:sz w:val="20"/>
+            <w:szCs w:val="20"/>
             <w:lang w:val="en-US"/>
           </w:rPr>
           <w:t>«$case.quarantineFrom»</w:t>
@@ -520,10 +574,10 @@
       </w:fldSimple>
       <w:r>
         <w:rPr>
-          <w:rFonts w:ascii="DejaVu Sans" w:hAnsi="DejaVu Sans"/>
-          <w:bCs/>
-          <w:sz w:val="21"/>
-          <w:szCs w:val="21"/>
+          <w:rFonts w:ascii="Arial" w:hAnsi="Arial" w:cs="Arial"/>
+          <w:bCs/>
+          <w:sz w:val="20"/>
+          <w:szCs w:val="20"/>
           <w:lang w:val="en-US"/>
         </w:rPr>
         <w:t xml:space="preserve"> to </w:t>
@@ -531,11 +585,11 @@
       <w:fldSimple w:instr=" MERGEFIELD  $case.quarantineTo  \* MERGEFORMAT ">
         <w:r>
           <w:rPr>
-            <w:rFonts w:ascii="DejaVu Sans" w:hAnsi="DejaVu Sans"/>
+            <w:rFonts w:ascii="Arial" w:hAnsi="Arial" w:cs="Arial"/>
             <w:bCs/>
             <w:noProof/>
-            <w:sz w:val="21"/>
-            <w:szCs w:val="21"/>
+            <w:sz w:val="20"/>
+            <w:szCs w:val="20"/>
             <w:lang w:val="en-US"/>
           </w:rPr>
           <w:t>«$case.quarantineTo»</w:t>
@@ -547,20 +601,20 @@
         <w:ind w:right="3117"/>
         <w:jc w:val="both"/>
         <w:rPr>
-          <w:rFonts w:ascii="DejaVu Sans" w:hAnsi="DejaVu Sans"/>
-          <w:bCs/>
-          <w:sz w:val="21"/>
-          <w:szCs w:val="21"/>
+          <w:rFonts w:ascii="Arial" w:hAnsi="Arial" w:cs="Arial"/>
+          <w:bCs/>
+          <w:sz w:val="20"/>
+          <w:szCs w:val="20"/>
           <w:lang w:val="en-US"/>
         </w:rPr>
       </w:pPr>
       <w:proofErr w:type="gramStart"/>
       <w:r>
         <w:rPr>
-          <w:rFonts w:ascii="DejaVu Sans" w:hAnsi="DejaVu Sans"/>
-          <w:bCs/>
-          <w:sz w:val="21"/>
-          <w:szCs w:val="21"/>
+          <w:rFonts w:ascii="Arial" w:hAnsi="Arial" w:cs="Arial"/>
+          <w:bCs/>
+          <w:sz w:val="20"/>
+          <w:szCs w:val="20"/>
           <w:lang w:val="en-US"/>
         </w:rPr>
         <w:t>officially</w:t>
@@ -568,10 +622,10 @@
       <w:proofErr w:type="gramEnd"/>
       <w:r>
         <w:rPr>
-          <w:rFonts w:ascii="DejaVu Sans" w:hAnsi="DejaVu Sans"/>
-          <w:bCs/>
-          <w:sz w:val="21"/>
-          <w:szCs w:val="21"/>
+          <w:rFonts w:ascii="Arial" w:hAnsi="Arial" w:cs="Arial"/>
+          <w:bCs/>
+          <w:sz w:val="20"/>
+          <w:szCs w:val="20"/>
           <w:lang w:val="en-US"/>
         </w:rPr>
         <w:t xml:space="preserve"> ordered:</w:t>
@@ -582,21 +636,21 @@
         <w:ind w:right="3117"/>
         <w:jc w:val="both"/>
         <w:rPr>
-          <w:rFonts w:ascii="DejaVu Sans" w:hAnsi="DejaVu Sans"/>
-          <w:bCs/>
-          <w:sz w:val="21"/>
-          <w:szCs w:val="21"/>
+          <w:rFonts w:ascii="Arial" w:hAnsi="Arial" w:cs="Arial"/>
+          <w:bCs/>
+          <w:sz w:val="20"/>
+          <w:szCs w:val="20"/>
           <w:lang w:val="en-US"/>
         </w:rPr>
       </w:pPr>
       <w:fldSimple w:instr=" MERGEFIELD  $case.quarantineOrderedOfficialDocumentDate  \* MERGEFORMAT ">
         <w:r>
           <w:rPr>
-            <w:rFonts w:ascii="DejaVu Sans" w:hAnsi="DejaVu Sans"/>
+            <w:rFonts w:ascii="Arial" w:hAnsi="Arial" w:cs="Arial"/>
             <w:bCs/>
             <w:noProof/>
-            <w:sz w:val="21"/>
-            <w:szCs w:val="21"/>
+            <w:sz w:val="20"/>
+            <w:szCs w:val="20"/>
             <w:lang w:val="en-US"/>
           </w:rPr>
           <w:t>«$case.quarantineOrderedOfficialDocumentD»</w:t>
@@ -608,33 +662,42 @@
         <w:ind w:right="3117"/>
         <w:jc w:val="both"/>
         <w:rPr>
-          <w:rFonts w:ascii="DejaVu Sans" w:hAnsi="DejaVu Sans"/>
-          <w:bCs/>
-          <w:sz w:val="21"/>
-          <w:szCs w:val="21"/>
-          <w:lang w:val="en-US"/>
-        </w:rPr>
-      </w:pPr>
-    </w:p>
-    <w:p>
-      <w:pPr>
-        <w:ind w:right="3117"/>
-        <w:jc w:val="both"/>
-        <w:rPr>
-          <w:b/>
-          <w:lang w:val="en-US"/>
-        </w:rPr>
-      </w:pPr>
-      <w:r>
-        <w:rPr>
-          <w:b/>
+          <w:rFonts w:ascii="Arial" w:hAnsi="Arial" w:cs="Arial"/>
+          <w:bCs/>
+          <w:sz w:val="20"/>
+          <w:szCs w:val="20"/>
+          <w:lang w:val="en-US"/>
+        </w:rPr>
+      </w:pPr>
+    </w:p>
+    <w:p>
+      <w:pPr>
+        <w:ind w:right="3117"/>
+        <w:jc w:val="both"/>
+        <w:rPr>
+          <w:rFonts w:ascii="Arial" w:hAnsi="Arial" w:cs="Arial"/>
+          <w:b/>
+          <w:sz w:val="20"/>
+          <w:szCs w:val="20"/>
+          <w:lang w:val="en-US"/>
+        </w:rPr>
+      </w:pPr>
+      <w:r>
+        <w:rPr>
+          <w:rFonts w:ascii="Arial" w:hAnsi="Arial" w:cs="Arial"/>
+          <w:b/>
+          <w:sz w:val="20"/>
+          <w:szCs w:val="20"/>
           <w:lang w:val="en-US"/>
         </w:rPr>
         <w:t>Empty Properties</w:t>
       </w:r>
       <w:r>
         <w:rPr>
-          <w:b/>
+          <w:rFonts w:ascii="Arial" w:hAnsi="Arial" w:cs="Arial"/>
+          <w:b/>
+          <w:sz w:val="20"/>
+          <w:szCs w:val="20"/>
           <w:lang w:val="en-US"/>
         </w:rPr>
         <w:t>:</w:t>
@@ -644,11 +707,20 @@
       <w:pPr>
         <w:ind w:right="3117"/>
         <w:jc w:val="both"/>
+        <w:rPr>
+          <w:rFonts w:ascii="Arial" w:hAnsi="Arial" w:cs="Arial"/>
+          <w:sz w:val="20"/>
+          <w:szCs w:val="20"/>
+          <w:lang w:val="en-US"/>
+        </w:rPr>
       </w:pPr>
       <w:fldSimple w:instr=" MERGEFIELD  $case.sequelaeDetails  \* MERGEFORMAT ">
         <w:r>
           <w:rPr>
-            <w:noProof/>
+            <w:rFonts w:ascii="Arial" w:hAnsi="Arial" w:cs="Arial"/>
+            <w:noProof/>
+            <w:sz w:val="20"/>
+            <w:szCs w:val="20"/>
             <w:lang w:val="en-US"/>
           </w:rPr>
           <w:t>«$case.sequelaeDetails»</w:t>
@@ -660,13 +732,19 @@
         <w:ind w:right="3117"/>
         <w:jc w:val="both"/>
         <w:rPr>
+          <w:rFonts w:ascii="Arial" w:hAnsi="Arial" w:cs="Arial"/>
+          <w:sz w:val="20"/>
+          <w:szCs w:val="20"/>
           <w:lang w:val="en-US"/>
         </w:rPr>
       </w:pPr>
       <w:fldSimple w:instr=" MERGEFIELD  $!case.person.address.additionalInformation  \* MERGEFORMAT ">
         <w:r>
           <w:rPr>
-            <w:noProof/>
+            <w:rFonts w:ascii="Arial" w:hAnsi="Arial" w:cs="Arial"/>
+            <w:noProof/>
+            <w:sz w:val="20"/>
+            <w:szCs w:val="20"/>
             <w:lang w:val="en-US"/>
           </w:rPr>
           <w:t>«$!case.person.address.additionalInformat»</w:t>
@@ -678,13 +756,19 @@
         <w:ind w:right="3117"/>
         <w:jc w:val="both"/>
         <w:rPr>
+          <w:rFonts w:ascii="Arial" w:hAnsi="Arial" w:cs="Arial"/>
+          <w:sz w:val="20"/>
+          <w:szCs w:val="20"/>
           <w:lang w:val="en-US"/>
         </w:rPr>
       </w:pPr>
       <w:fldSimple w:instr=" MERGEFIELD  $case.person.address.additionalInformation  \* MERGEFORMAT ">
         <w:r>
           <w:rPr>
-            <w:noProof/>
+            <w:rFonts w:ascii="Arial" w:hAnsi="Arial" w:cs="Arial"/>
+            <w:noProof/>
+            <w:sz w:val="20"/>
+            <w:szCs w:val="20"/>
             <w:lang w:val="en-US"/>
           </w:rPr>
           <w:t>«$case.person.address.additionalInformati»</w:t>
@@ -696,13 +780,19 @@
         <w:ind w:right="3117"/>
         <w:jc w:val="both"/>
         <w:rPr>
+          <w:rFonts w:ascii="Arial" w:hAnsi="Arial" w:cs="Arial"/>
+          <w:sz w:val="20"/>
+          <w:szCs w:val="20"/>
           <w:lang w:val="en-US"/>
         </w:rPr>
       </w:pPr>
       <w:fldSimple w:instr=" MERGEFIELD  $!case.person.address.addressTypeDetails  \* MERGEFORMAT ">
         <w:r>
           <w:rPr>
-            <w:noProof/>
+            <w:rFonts w:ascii="Arial" w:hAnsi="Arial" w:cs="Arial"/>
+            <w:noProof/>
+            <w:sz w:val="20"/>
+            <w:szCs w:val="20"/>
             <w:lang w:val="en-US"/>
           </w:rPr>
           <w:t>«$!case.person.address.addressTypeDetails»</w:t>
@@ -714,13 +804,19 @@
         <w:ind w:right="3117"/>
         <w:jc w:val="both"/>
         <w:rPr>
+          <w:rFonts w:ascii="Arial" w:hAnsi="Arial" w:cs="Arial"/>
+          <w:sz w:val="20"/>
+          <w:szCs w:val="20"/>
           <w:lang w:val="en-US"/>
         </w:rPr>
       </w:pPr>
       <w:fldSimple w:instr=" MERGEFIELD  $!case.additionalDetails  \* MERGEFORMAT ">
         <w:r>
           <w:rPr>
-            <w:noProof/>
+            <w:rFonts w:ascii="Arial" w:hAnsi="Arial" w:cs="Arial"/>
+            <w:noProof/>
+            <w:sz w:val="20"/>
+            <w:szCs w:val="20"/>
             <w:lang w:val="en-US"/>
           </w:rPr>
           <w:t>«$!case.additionalDetails»</w:t>
@@ -732,48 +828,330 @@
         <w:ind w:right="3117"/>
         <w:jc w:val="both"/>
         <w:rPr>
-          <w:rFonts w:ascii="DejaVu Sans" w:hAnsi="DejaVu Sans"/>
-          <w:b/>
-          <w:bCs/>
-          <w:sz w:val="21"/>
-          <w:szCs w:val="21"/>
-          <w:lang w:val="en-US"/>
-        </w:rPr>
-      </w:pPr>
-    </w:p>
-    <w:p>
-      <w:pPr>
-        <w:ind w:right="3117"/>
-        <w:jc w:val="both"/>
-        <w:rPr>
-          <w:rFonts w:ascii="DejaVu Sans" w:hAnsi="DejaVu Sans"/>
-          <w:bCs/>
-          <w:sz w:val="21"/>
-          <w:szCs w:val="21"/>
-          <w:lang w:val="en-US"/>
-        </w:rPr>
-      </w:pPr>
-    </w:p>
-    <w:p>
-      <w:pPr>
-        <w:ind w:right="3117"/>
-        <w:jc w:val="both"/>
-        <w:rPr>
-          <w:rFonts w:ascii="DejaVu Sans" w:hAnsi="DejaVu Sans"/>
-          <w:b/>
-          <w:bCs/>
-          <w:sz w:val="21"/>
-          <w:szCs w:val="21"/>
-          <w:lang w:val="en-US"/>
-        </w:rPr>
-      </w:pPr>
-      <w:r>
-        <w:rPr>
-          <w:rFonts w:ascii="DejaVu Sans" w:hAnsi="DejaVu Sans"/>
-          <w:b/>
-          <w:bCs/>
-          <w:sz w:val="21"/>
-          <w:szCs w:val="21"/>
+          <w:rFonts w:ascii="Arial" w:hAnsi="Arial" w:cs="Arial"/>
+          <w:sz w:val="20"/>
+          <w:szCs w:val="20"/>
+          <w:lang w:val="en-US"/>
+        </w:rPr>
+      </w:pPr>
+    </w:p>
+    <w:p>
+      <w:pPr>
+        <w:ind w:right="3117"/>
+        <w:jc w:val="both"/>
+        <w:rPr>
+          <w:rFonts w:ascii="Arial" w:hAnsi="Arial" w:cs="Arial"/>
+          <w:b/>
+          <w:sz w:val="20"/>
+          <w:szCs w:val="20"/>
+          <w:lang w:val="en-US"/>
+        </w:rPr>
+      </w:pPr>
+      <w:r>
+        <w:rPr>
+          <w:rFonts w:ascii="Arial" w:hAnsi="Arial" w:cs="Arial"/>
+          <w:b/>
+          <w:sz w:val="20"/>
+          <w:szCs w:val="20"/>
+          <w:lang w:val="en-US"/>
+        </w:rPr>
+        <w:t>User:</w:t>
+      </w:r>
+    </w:p>
+    <w:p>
+      <w:pPr>
+        <w:ind w:right="3117"/>
+        <w:jc w:val="both"/>
+        <w:rPr>
+          <w:rFonts w:ascii="Arial" w:hAnsi="Arial" w:cs="Arial"/>
+          <w:sz w:val="20"/>
+          <w:szCs w:val="20"/>
+          <w:lang w:val="en-US"/>
+        </w:rPr>
+      </w:pPr>
+      <w:fldSimple w:instr=" MERGEFIELD  $user.firstName  \* MERGEFORMAT ">
+        <w:r>
+          <w:rPr>
+            <w:rFonts w:ascii="Arial" w:hAnsi="Arial" w:cs="Arial"/>
+            <w:noProof/>
+            <w:sz w:val="20"/>
+            <w:szCs w:val="20"/>
+            <w:lang w:val="en-US"/>
+          </w:rPr>
+          <w:t>«$user.firstName»</w:t>
+        </w:r>
+      </w:fldSimple>
+      <w:r>
+        <w:rPr>
+          <w:rFonts w:ascii="Arial" w:hAnsi="Arial" w:cs="Arial"/>
+          <w:sz w:val="20"/>
+          <w:szCs w:val="20"/>
+          <w:lang w:val="en-US"/>
+        </w:rPr>
+        <w:t xml:space="preserve"> </w:t>
+      </w:r>
+      <w:fldSimple w:instr=" MERGEFIELD  $user.lastName  \* MERGEFORMAT ">
+        <w:r>
+          <w:rPr>
+            <w:rFonts w:ascii="Arial" w:hAnsi="Arial" w:cs="Arial"/>
+            <w:noProof/>
+            <w:sz w:val="20"/>
+            <w:szCs w:val="20"/>
+            <w:lang w:val="en-US"/>
+          </w:rPr>
+          <w:t>«$user.lastName»</w:t>
+        </w:r>
+      </w:fldSimple>
+    </w:p>
+    <w:p>
+      <w:pPr>
+        <w:ind w:right="3117"/>
+        <w:jc w:val="both"/>
+        <w:rPr>
+          <w:rFonts w:ascii="Arial" w:hAnsi="Arial" w:cs="Arial"/>
+          <w:sz w:val="20"/>
+          <w:szCs w:val="20"/>
+          <w:lang w:val="en-US"/>
+        </w:rPr>
+      </w:pPr>
+    </w:p>
+    <w:p>
+      <w:pPr>
+        <w:ind w:right="3117"/>
+        <w:jc w:val="both"/>
+        <w:rPr>
+          <w:rFonts w:ascii="Arial" w:hAnsi="Arial" w:cs="Arial"/>
+          <w:b/>
+          <w:sz w:val="20"/>
+          <w:szCs w:val="20"/>
+          <w:lang w:val="en-US"/>
+        </w:rPr>
+      </w:pPr>
+      <w:r>
+        <w:rPr>
+          <w:rFonts w:ascii="Arial" w:hAnsi="Arial" w:cs="Arial"/>
+          <w:b/>
+          <w:sz w:val="20"/>
+          <w:szCs w:val="20"/>
+          <w:lang w:val="en-US"/>
+        </w:rPr>
+        <w:t>Sample:</w:t>
+      </w:r>
+    </w:p>
+    <w:p>
+      <w:pPr>
+        <w:ind w:right="3117"/>
+        <w:jc w:val="both"/>
+        <w:rPr>
+          <w:rFonts w:ascii="Arial" w:hAnsi="Arial" w:cs="Arial"/>
+          <w:sz w:val="20"/>
+          <w:szCs w:val="20"/>
+          <w:lang w:val="en-US"/>
+        </w:rPr>
+      </w:pPr>
+      <w:fldSimple w:instr=" MERGEFIELD  $sample.sampleDateTime  \* MERGEFORMAT ">
+        <w:r>
+          <w:rPr>
+            <w:rFonts w:ascii="Arial" w:hAnsi="Arial" w:cs="Arial"/>
+            <w:noProof/>
+            <w:sz w:val="20"/>
+            <w:szCs w:val="20"/>
+            <w:lang w:val="en-US"/>
+          </w:rPr>
+          <w:t>«$sample.sampleDateTime»</w:t>
+        </w:r>
+      </w:fldSimple>
+      <w:r>
+        <w:rPr>
+          <w:rFonts w:ascii="Arial" w:hAnsi="Arial" w:cs="Arial"/>
+          <w:sz w:val="20"/>
+          <w:szCs w:val="20"/>
+          <w:lang w:val="en-US"/>
+        </w:rPr>
+        <w:t xml:space="preserve"> - </w:t>
+      </w:r>
+      <w:fldSimple w:instr=" MERGEFIELD  $sample.sampleMaterial  \* MERGEFORMAT ">
+        <w:r>
+          <w:rPr>
+            <w:rFonts w:ascii="Arial" w:hAnsi="Arial" w:cs="Arial"/>
+            <w:noProof/>
+            <w:sz w:val="20"/>
+            <w:szCs w:val="20"/>
+            <w:lang w:val="en-US"/>
+          </w:rPr>
+          <w:t>«$sample.sampleMaterial»</w:t>
+        </w:r>
+      </w:fldSimple>
+      <w:r>
+        <w:rPr>
+          <w:rFonts w:ascii="Arial" w:hAnsi="Arial" w:cs="Arial"/>
+          <w:sz w:val="20"/>
+          <w:szCs w:val="20"/>
+          <w:lang w:val="en-US"/>
+        </w:rPr>
+        <w:t xml:space="preserve">: </w:t>
+      </w:r>
+      <w:fldSimple w:instr=" MERGEFIELD  $sample.pathogenTestResult  \* MERGEFORMAT ">
+        <w:r>
+          <w:rPr>
+            <w:rFonts w:ascii="Arial" w:hAnsi="Arial" w:cs="Arial"/>
+            <w:noProof/>
+            <w:sz w:val="20"/>
+            <w:szCs w:val="20"/>
+            <w:lang w:val="en-US"/>
+          </w:rPr>
+          <w:t>«$sample.pathogenTestResult»</w:t>
+        </w:r>
+      </w:fldSimple>
+    </w:p>
+    <w:p>
+      <w:pPr>
+        <w:ind w:right="3117"/>
+        <w:jc w:val="both"/>
+        <w:rPr>
+          <w:rFonts w:ascii="Arial" w:hAnsi="Arial" w:cs="Arial"/>
+          <w:sz w:val="20"/>
+          <w:szCs w:val="20"/>
+          <w:lang w:val="en-US"/>
+        </w:rPr>
+      </w:pPr>
+    </w:p>
+    <w:p>
+      <w:pPr>
+        <w:ind w:right="3117"/>
+        <w:jc w:val="both"/>
+        <w:rPr>
+          <w:rFonts w:ascii="Arial" w:hAnsi="Arial" w:cs="Arial"/>
+          <w:b/>
+          <w:sz w:val="20"/>
+          <w:szCs w:val="20"/>
+          <w:lang w:val="en-US"/>
+        </w:rPr>
+      </w:pPr>
+      <w:r>
+        <w:rPr>
+          <w:rFonts w:ascii="Arial" w:hAnsi="Arial" w:cs="Arial"/>
+          <w:b/>
+          <w:sz w:val="20"/>
+          <w:szCs w:val="20"/>
+          <w:lang w:val="en-US"/>
+        </w:rPr>
+        <w:t>Pathogen Test:</w:t>
+      </w:r>
+    </w:p>
+    <w:p>
+      <w:pPr>
+        <w:ind w:right="3117"/>
+        <w:jc w:val="both"/>
+        <w:rPr>
+          <w:rFonts w:ascii="Arial" w:hAnsi="Arial" w:cs="Arial"/>
+          <w:sz w:val="20"/>
+          <w:szCs w:val="20"/>
+          <w:lang w:val="en-US"/>
+        </w:rPr>
+      </w:pPr>
+      <w:fldSimple w:instr=" MERGEFIELD  $pathogenTest.testDateTime  \* MERGEFORMAT ">
+        <w:r>
+          <w:rPr>
+            <w:rFonts w:ascii="Arial" w:hAnsi="Arial" w:cs="Arial"/>
+            <w:noProof/>
+            <w:sz w:val="20"/>
+            <w:szCs w:val="20"/>
+            <w:lang w:val="en-US"/>
+          </w:rPr>
+          <w:t>«$pathogenTest.testDateTime»</w:t>
+        </w:r>
+      </w:fldSimple>
+      <w:r>
+        <w:rPr>
+          <w:rFonts w:ascii="Arial" w:hAnsi="Arial" w:cs="Arial"/>
+          <w:sz w:val="20"/>
+          <w:szCs w:val="20"/>
+          <w:lang w:val="en-US"/>
+        </w:rPr>
+        <w:t xml:space="preserve"> </w:t>
+      </w:r>
+      <w:fldSimple w:instr=" MERGEFIELD  $pathogenTest.testedDisease  \* MERGEFORMAT ">
+        <w:r>
+          <w:rPr>
+            <w:rFonts w:ascii="Arial" w:hAnsi="Arial" w:cs="Arial"/>
+            <w:noProof/>
+            <w:sz w:val="20"/>
+            <w:szCs w:val="20"/>
+            <w:lang w:val="en-US"/>
+          </w:rPr>
+          <w:t>«$pathogenTest.testedDisease»</w:t>
+        </w:r>
+      </w:fldSimple>
+      <w:r>
+        <w:rPr>
+          <w:rFonts w:ascii="Arial" w:hAnsi="Arial" w:cs="Arial"/>
+          <w:sz w:val="20"/>
+          <w:szCs w:val="20"/>
+          <w:lang w:val="en-US"/>
+        </w:rPr>
+        <w:t xml:space="preserve"> </w:t>
+      </w:r>
+      <w:fldSimple w:instr=" MERGEFIELD  $pathogenTest.testResult  \* MERGEFORMAT ">
+        <w:r>
+          <w:rPr>
+            <w:rFonts w:ascii="Arial" w:hAnsi="Arial" w:cs="Arial"/>
+            <w:noProof/>
+            <w:sz w:val="20"/>
+            <w:szCs w:val="20"/>
+            <w:lang w:val="en-US"/>
+          </w:rPr>
+          <w:t>«$pathogenTest.testResult»</w:t>
+        </w:r>
+      </w:fldSimple>
+    </w:p>
+    <w:p>
+      <w:pPr>
+        <w:ind w:right="3117"/>
+        <w:jc w:val="both"/>
+        <w:rPr>
+          <w:rFonts w:ascii="Arial" w:hAnsi="Arial" w:cs="Arial"/>
+          <w:b/>
+          <w:bCs/>
+          <w:sz w:val="20"/>
+          <w:szCs w:val="20"/>
+          <w:lang w:val="en-US"/>
+        </w:rPr>
+      </w:pPr>
+    </w:p>
+    <w:p>
+      <w:pPr>
+        <w:ind w:right="3117"/>
+        <w:jc w:val="both"/>
+        <w:rPr>
+          <w:rFonts w:ascii="Arial" w:hAnsi="Arial" w:cs="Arial"/>
+          <w:bCs/>
+          <w:sz w:val="20"/>
+          <w:szCs w:val="20"/>
+          <w:lang w:val="en-US"/>
+        </w:rPr>
+      </w:pPr>
+    </w:p>
+    <w:p>
+      <w:pPr>
+        <w:ind w:right="3117"/>
+        <w:jc w:val="both"/>
+        <w:rPr>
+          <w:rFonts w:ascii="Arial" w:hAnsi="Arial" w:cs="Arial"/>
+          <w:b/>
+          <w:bCs/>
+          <w:sz w:val="20"/>
+          <w:szCs w:val="20"/>
+          <w:lang w:val="en-US"/>
+        </w:rPr>
+      </w:pPr>
+      <w:r>
+        <w:rPr>
+          <w:rFonts w:ascii="Arial" w:hAnsi="Arial" w:cs="Arial"/>
+          <w:b/>
+          <w:bCs/>
+          <w:sz w:val="20"/>
+          <w:szCs w:val="20"/>
           <w:lang w:val="en-US"/>
         </w:rPr>
         <w:t>Extra remarks:</w:t>
@@ -784,21 +1162,21 @@
         <w:ind w:right="3117"/>
         <w:jc w:val="both"/>
         <w:rPr>
-          <w:rFonts w:ascii="DejaVu Sans" w:hAnsi="DejaVu Sans"/>
-          <w:bCs/>
-          <w:sz w:val="21"/>
-          <w:szCs w:val="21"/>
+          <w:rFonts w:ascii="Arial" w:hAnsi="Arial" w:cs="Arial"/>
+          <w:bCs/>
+          <w:sz w:val="20"/>
+          <w:szCs w:val="20"/>
           <w:lang w:val="en-US"/>
         </w:rPr>
       </w:pPr>
       <w:fldSimple w:instr=" MERGEFIELD  $extraremark1  \* MERGEFORMAT ">
         <w:r>
           <w:rPr>
-            <w:rFonts w:ascii="DejaVu Sans" w:hAnsi="DejaVu Sans"/>
+            <w:rFonts w:ascii="Arial" w:hAnsi="Arial" w:cs="Arial"/>
             <w:bCs/>
             <w:noProof/>
-            <w:sz w:val="21"/>
-            <w:szCs w:val="21"/>
+            <w:sz w:val="20"/>
+            <w:szCs w:val="20"/>
             <w:lang w:val="en-US"/>
           </w:rPr>
           <w:t>«$extraremark1»</w:t>
@@ -810,21 +1188,21 @@
         <w:ind w:right="3117"/>
         <w:jc w:val="both"/>
         <w:rPr>
-          <w:rFonts w:ascii="DejaVu Sans" w:hAnsi="DejaVu Sans"/>
-          <w:bCs/>
-          <w:sz w:val="21"/>
-          <w:szCs w:val="21"/>
+          <w:rFonts w:ascii="Arial" w:hAnsi="Arial" w:cs="Arial"/>
+          <w:bCs/>
+          <w:sz w:val="20"/>
+          <w:szCs w:val="20"/>
           <w:lang w:val="en-US"/>
         </w:rPr>
       </w:pPr>
       <w:fldSimple w:instr=" MERGEFIELD  $extra.remark2  \* MERGEFORMAT ">
         <w:r>
           <w:rPr>
-            <w:rFonts w:ascii="DejaVu Sans" w:hAnsi="DejaVu Sans"/>
+            <w:rFonts w:ascii="Arial" w:hAnsi="Arial" w:cs="Arial"/>
             <w:bCs/>
             <w:noProof/>
-            <w:sz w:val="21"/>
-            <w:szCs w:val="21"/>
+            <w:sz w:val="20"/>
+            <w:szCs w:val="20"/>
             <w:lang w:val="en-US"/>
           </w:rPr>
           <w:t>«$extra.remark2»</w:t>
@@ -836,13 +1214,19 @@
         <w:ind w:right="3117"/>
         <w:jc w:val="both"/>
         <w:rPr>
+          <w:rFonts w:ascii="Arial" w:hAnsi="Arial" w:cs="Arial"/>
+          <w:sz w:val="20"/>
+          <w:szCs w:val="20"/>
           <w:lang w:val="en-US"/>
         </w:rPr>
       </w:pPr>
       <w:fldSimple w:instr=" MERGEFIELD  $extra.remark.no3  \* MERGEFORMAT ">
         <w:r>
           <w:rPr>
-            <w:noProof/>
+            <w:rFonts w:ascii="Arial" w:hAnsi="Arial" w:cs="Arial"/>
+            <w:noProof/>
+            <w:sz w:val="20"/>
+            <w:szCs w:val="20"/>
             <w:lang w:val="en-US"/>
           </w:rPr>
           <w:t>«$extra.remark.no3»</w:t>
@@ -854,22 +1238,31 @@
         <w:ind w:right="3117"/>
         <w:jc w:val="both"/>
         <w:rPr>
-          <w:lang w:val="en-US"/>
-        </w:rPr>
-      </w:pPr>
-    </w:p>
-    <w:p>
-      <w:pPr>
-        <w:ind w:right="3117"/>
-        <w:jc w:val="both"/>
-        <w:rPr>
-          <w:b/>
-          <w:lang w:val="en-US"/>
-        </w:rPr>
-      </w:pPr>
-      <w:r>
-        <w:rPr>
-          <w:b/>
+          <w:rFonts w:ascii="Arial" w:hAnsi="Arial" w:cs="Arial"/>
+          <w:sz w:val="20"/>
+          <w:szCs w:val="20"/>
+          <w:lang w:val="en-US"/>
+        </w:rPr>
+      </w:pPr>
+    </w:p>
+    <w:p>
+      <w:pPr>
+        <w:ind w:right="3117"/>
+        <w:jc w:val="both"/>
+        <w:rPr>
+          <w:rFonts w:ascii="Arial" w:hAnsi="Arial" w:cs="Arial"/>
+          <w:b/>
+          <w:sz w:val="20"/>
+          <w:szCs w:val="20"/>
+          <w:lang w:val="en-US"/>
+        </w:rPr>
+      </w:pPr>
+      <w:r>
+        <w:rPr>
+          <w:rFonts w:ascii="Arial" w:hAnsi="Arial" w:cs="Arial"/>
+          <w:b/>
+          <w:sz w:val="20"/>
+          <w:szCs w:val="20"/>
           <w:lang w:val="en-US"/>
         </w:rPr>
         <w:t>Errors:</w:t>
@@ -880,13 +1273,19 @@
         <w:ind w:right="3117"/>
         <w:jc w:val="both"/>
         <w:rPr>
+          <w:rFonts w:ascii="Arial" w:hAnsi="Arial" w:cs="Arial"/>
+          <w:sz w:val="20"/>
+          <w:szCs w:val="20"/>
           <w:lang w:val="en-US"/>
         </w:rPr>
       </w:pPr>
       <w:fldSimple w:instr=" MERGEFIELD  $case.errorProperty  \* MERGEFORMAT ">
         <w:r>
           <w:rPr>
-            <w:noProof/>
+            <w:rFonts w:ascii="Arial" w:hAnsi="Arial" w:cs="Arial"/>
+            <w:noProof/>
+            <w:sz w:val="20"/>
+            <w:szCs w:val="20"/>
             <w:lang w:val="en-US"/>
           </w:rPr>
           <w:t>«$case.errorProperty»</w:t>
@@ -898,13 +1297,19 @@
         <w:ind w:right="3117"/>
         <w:jc w:val="both"/>
         <w:rPr>
+          <w:rFonts w:ascii="Arial" w:hAnsi="Arial" w:cs="Arial"/>
+          <w:sz w:val="20"/>
+          <w:szCs w:val="20"/>
           <w:lang w:val="en-US"/>
         </w:rPr>
       </w:pPr>
       <w:fldSimple w:instr=" MERGEFIELD  $case.person.errorProperty  \* MERGEFORMAT ">
         <w:r>
           <w:rPr>
-            <w:noProof/>
+            <w:rFonts w:ascii="Arial" w:hAnsi="Arial" w:cs="Arial"/>
+            <w:noProof/>
+            <w:sz w:val="20"/>
+            <w:szCs w:val="20"/>
             <w:lang w:val="en-US"/>
           </w:rPr>
           <w:t>«$case.person.errorProperty»</w:t>
@@ -916,15 +1321,21 @@
         <w:ind w:right="3117"/>
         <w:jc w:val="both"/>
         <w:rPr>
-          <w:lang w:val="en-US"/>
-        </w:rPr>
-      </w:pPr>
-    </w:p>
-    <w:p>
-      <w:pPr>
-        <w:ind w:right="3117"/>
-        <w:jc w:val="both"/>
-        <w:rPr>
+          <w:rFonts w:ascii="Arial" w:hAnsi="Arial" w:cs="Arial"/>
+          <w:sz w:val="20"/>
+          <w:szCs w:val="20"/>
+          <w:lang w:val="en-US"/>
+        </w:rPr>
+      </w:pPr>
+    </w:p>
+    <w:p>
+      <w:pPr>
+        <w:ind w:right="3117"/>
+        <w:jc w:val="both"/>
+        <w:rPr>
+          <w:rFonts w:ascii="Arial" w:hAnsi="Arial" w:cs="Arial"/>
+          <w:sz w:val="20"/>
+          <w:szCs w:val="20"/>
           <w:lang w:val="en-US"/>
         </w:rPr>
       </w:pPr>

</xml_diff>

<commit_message>
Introduce entity "person" to cope with mergefield size limit (#4447)
</commit_message>
<xml_diff>
--- a/sormas-backend/src/test/resources/docgeneration/quarantine/Quarantine.docx
+++ b/sormas-backend/src/test/resources/docgeneration/quarantine/Quarantine.docx
@@ -332,6 +332,7 @@
         <w:rPr>
           <w:rFonts w:ascii="Arial" w:hAnsi="Arial" w:cs="Arial"/>
           <w:bCs/>
+          <w:noProof/>
           <w:sz w:val="20"/>
           <w:szCs w:val="20"/>
           <w:lang w:val="en-US"/>
@@ -354,6 +355,7 @@
         <w:rPr>
           <w:rFonts w:ascii="Arial" w:hAnsi="Arial" w:cs="Arial"/>
           <w:bCs/>
+          <w:noProof/>
           <w:sz w:val="20"/>
           <w:szCs w:val="20"/>
           <w:lang w:val="en-US"/>
@@ -381,12 +383,13 @@
         <w:rPr>
           <w:rFonts w:ascii="Arial" w:hAnsi="Arial" w:cs="Arial"/>
           <w:bCs/>
-          <w:sz w:val="20"/>
-          <w:szCs w:val="20"/>
-          <w:lang w:val="en-US"/>
-        </w:rPr>
-      </w:pPr>
-      <w:fldSimple w:instr=" MERGEFIELD  $case.person.address.postalCode  \* MERGEFORMAT ">
+          <w:noProof/>
+          <w:sz w:val="20"/>
+          <w:szCs w:val="20"/>
+          <w:lang w:val="en-US"/>
+        </w:rPr>
+      </w:pPr>
+      <w:fldSimple w:instr=" MERGEFIELD  $person.address.postalCode  \* MERGEFORMAT ">
         <w:r>
           <w:rPr>
             <w:rFonts w:ascii="Arial" w:hAnsi="Arial" w:cs="Arial"/>
@@ -396,20 +399,21 @@
             <w:szCs w:val="20"/>
             <w:lang w:val="en-US"/>
           </w:rPr>
-          <w:t>«$case.person.address.postalCode»</w:t>
-        </w:r>
-      </w:fldSimple>
-      <w:r>
-        <w:rPr>
-          <w:rFonts w:ascii="Arial" w:hAnsi="Arial" w:cs="Arial"/>
-          <w:bCs/>
+          <w:t>«$person.address.postalCode»</w:t>
+        </w:r>
+      </w:fldSimple>
+      <w:r>
+        <w:rPr>
+          <w:rFonts w:ascii="Arial" w:hAnsi="Arial" w:cs="Arial"/>
+          <w:bCs/>
+          <w:noProof/>
           <w:sz w:val="20"/>
           <w:szCs w:val="20"/>
           <w:lang w:val="en-US"/>
         </w:rPr>
         <w:t xml:space="preserve"> </w:t>
       </w:r>
-      <w:fldSimple w:instr=" MERGEFIELD  $case.person.address.city  \* MERGEFORMAT ">
+      <w:fldSimple w:instr=" MERGEFIELD  $person.address.city  \* MERGEFORMAT ">
         <w:r>
           <w:rPr>
             <w:rFonts w:ascii="Arial" w:hAnsi="Arial" w:cs="Arial"/>
@@ -419,17 +423,18 @@
             <w:szCs w:val="20"/>
             <w:lang w:val="en-US"/>
           </w:rPr>
-          <w:t>«$case.person.address.city»</w:t>
-        </w:r>
-      </w:fldSimple>
-    </w:p>
-    <w:p>
-      <w:pPr>
-        <w:ind w:right="3117"/>
-        <w:jc w:val="both"/>
-        <w:rPr>
-          <w:rFonts w:ascii="Arial" w:hAnsi="Arial" w:cs="Arial"/>
-          <w:bCs/>
+          <w:t>«$person.address.city»</w:t>
+        </w:r>
+      </w:fldSimple>
+    </w:p>
+    <w:p>
+      <w:pPr>
+        <w:ind w:right="3117"/>
+        <w:jc w:val="both"/>
+        <w:rPr>
+          <w:rFonts w:ascii="Arial" w:hAnsi="Arial" w:cs="Arial"/>
+          <w:bCs/>
+          <w:noProof/>
           <w:sz w:val="20"/>
           <w:szCs w:val="20"/>
           <w:lang w:val="en-US"/>

</xml_diff>